<commit_message>
Renombrado de archivos y agregado de apuntes teoricos
</commit_message>
<xml_diff>
--- a/Clase/Práctico/TP Evaluables/ISW_TP_01.docx
+++ b/Clase/Práctico/TP Evaluables/ISW_TP_01.docx
@@ -804,7 +804,7 @@
     <w:tbl>
       <w:tblPr>
         <w:tblStyle w:val="TableNormal"/>
-        <w:tblW w:w="9023" w:type="dxa"/>
+        <w:tblW w:w="9753" w:type="dxa"/>
         <w:tblInd w:w="-15" w:type="dxa"/>
         <w:tblBorders>
           <w:top w:val="single" w:sz="12" w:space="0" w:color="000001"/>
@@ -823,10 +823,10 @@
         <w:tblLook w:val="04A0"/>
       </w:tblPr>
       <w:tblGrid>
-        <w:gridCol w:w="1439"/>
-        <w:gridCol w:w="4241"/>
-        <w:gridCol w:w="2905"/>
-        <w:gridCol w:w="1089"/>
+        <w:gridCol w:w="1454"/>
+        <w:gridCol w:w="4291"/>
+        <w:gridCol w:w="2939"/>
+        <w:gridCol w:w="1100"/>
       </w:tblGrid>
       <w:tr>
         <w:trPr>
@@ -834,7 +834,7 @@
         </w:trPr>
         <w:tc>
           <w:tcPr>
-            <w:tcW w:w="2251" w:type="dxa"/>
+            <w:tcW w:w="1518" w:type="dxa"/>
             <w:tcBorders>
               <w:top w:val="single" w:sz="12" w:space="0" w:color="000001"/>
               <w:left w:val="single" w:sz="12" w:space="0" w:color="000001"/>
@@ -881,7 +881,7 @@
         </w:tc>
         <w:tc>
           <w:tcPr>
-            <w:tcW w:w="3254" w:type="dxa"/>
+            <w:tcW w:w="4241" w:type="dxa"/>
             <w:tcBorders>
               <w:top w:val="single" w:sz="12" w:space="0" w:color="000001"/>
               <w:left w:val="single" w:sz="6" w:space="0" w:color="000001"/>
@@ -913,7 +913,7 @@
         </w:tc>
         <w:tc>
           <w:tcPr>
-            <w:tcW w:w="2070" w:type="dxa"/>
+            <w:tcW w:w="2905" w:type="dxa"/>
             <w:tcBorders>
               <w:top w:val="single" w:sz="12" w:space="0" w:color="000001"/>
               <w:left w:val="single" w:sz="6" w:space="0" w:color="000001"/>
@@ -947,7 +947,7 @@
         </w:tc>
         <w:tc>
           <w:tcPr>
-            <w:tcW w:w="1447" w:type="dxa"/>
+            <w:tcW w:w="1089" w:type="dxa"/>
             <w:tcBorders>
               <w:top w:val="single" w:sz="12" w:space="0" w:color="000001"/>
               <w:left w:val="single" w:sz="6" w:space="0" w:color="000001"/>
@@ -985,7 +985,7 @@
         </w:trPr>
         <w:tc>
           <w:tcPr>
-            <w:tcW w:w="2251" w:type="dxa"/>
+            <w:tcW w:w="1518" w:type="dxa"/>
             <w:tcBorders>
               <w:top w:val="single" w:sz="6" w:space="0" w:color="000001"/>
               <w:left w:val="single" w:sz="12" w:space="0" w:color="000001"/>
@@ -999,39 +999,51 @@
           </w:tcPr>
           <w:p>
             <w:pPr>
-              <w:rPr>
-                <w:rFonts w:ascii="Calibri" w:eastAsia="Calibri" w:hAnsi="Calibri" w:cs="Calibri"/>
-                <w:b/>
-              </w:rPr>
-            </w:pPr>
-          </w:p>
-          <w:p>
-            <w:pPr>
-              <w:rPr>
-                <w:rFonts w:ascii="Calibri" w:eastAsia="Calibri" w:hAnsi="Calibri" w:cs="Calibri"/>
-                <w:b/>
-              </w:rPr>
-            </w:pPr>
-            <w:r>
-              <w:rPr>
-                <w:rFonts w:ascii="Calibri" w:eastAsia="Calibri" w:hAnsi="Calibri" w:cs="Calibri"/>
-                <w:b/>
+              <w:ind w:right="-179"/>
+              <w:rPr>
+                <w:rFonts w:asciiTheme="majorHAnsi" w:eastAsia="Times New Roman" w:hAnsiTheme="majorHAnsi"/>
+                <w:b/>
+                <w:color w:val="auto"/>
+                <w:kern w:val="32"/>
+                <w:sz w:val="20"/>
+                <w:szCs w:val="20"/>
+                <w:shd w:val="clear" w:color="auto" w:fill="auto"/>
+                <w:lang w:eastAsia="en-US" w:bidi="ar-SA"/>
+              </w:rPr>
+            </w:pPr>
+            <w:r>
+              <w:rPr>
+                <w:rFonts w:asciiTheme="majorHAnsi" w:eastAsia="Times New Roman" w:hAnsiTheme="majorHAnsi"/>
+                <w:b/>
+                <w:color w:val="auto"/>
+                <w:kern w:val="32"/>
+                <w:sz w:val="20"/>
+                <w:szCs w:val="20"/>
+                <w:shd w:val="clear" w:color="auto" w:fill="auto"/>
+                <w:lang w:eastAsia="en-US" w:bidi="ar-SA"/>
               </w:rPr>
               <w:t>Modalidad Académica</w:t>
             </w:r>
           </w:p>
           <w:p>
             <w:pPr>
-              <w:rPr>
-                <w:rFonts w:ascii="Calibri" w:eastAsia="Calibri" w:hAnsi="Calibri" w:cs="Calibri"/>
-                <w:b/>
-              </w:rPr>
-            </w:pPr>
-          </w:p>
-        </w:tc>
-        <w:tc>
-          <w:tcPr>
-            <w:tcW w:w="3254" w:type="dxa"/>
+              <w:ind w:right="-179"/>
+              <w:rPr>
+                <w:rFonts w:asciiTheme="majorHAnsi" w:eastAsia="Times New Roman" w:hAnsiTheme="majorHAnsi"/>
+                <w:b/>
+                <w:color w:val="auto"/>
+                <w:kern w:val="32"/>
+                <w:sz w:val="20"/>
+                <w:szCs w:val="20"/>
+                <w:shd w:val="clear" w:color="auto" w:fill="auto"/>
+                <w:lang w:eastAsia="en-US" w:bidi="ar-SA"/>
+              </w:rPr>
+            </w:pPr>
+          </w:p>
+        </w:tc>
+        <w:tc>
+          <w:tcPr>
+            <w:tcW w:w="4241" w:type="dxa"/>
             <w:tcBorders>
               <w:top w:val="single" w:sz="6" w:space="0" w:color="000001"/>
               <w:left w:val="single" w:sz="6" w:space="0" w:color="000001"/>
@@ -1065,7 +1077,7 @@
         </w:tc>
         <w:tc>
           <w:tcPr>
-            <w:tcW w:w="2070" w:type="dxa"/>
+            <w:tcW w:w="2905" w:type="dxa"/>
             <w:tcBorders>
               <w:top w:val="single" w:sz="6" w:space="0" w:color="000001"/>
               <w:left w:val="single" w:sz="6" w:space="0" w:color="000001"/>
@@ -1093,7 +1105,7 @@
         </w:tc>
         <w:tc>
           <w:tcPr>
-            <w:tcW w:w="1447" w:type="dxa"/>
+            <w:tcW w:w="1089" w:type="dxa"/>
             <w:tcBorders>
               <w:top w:val="single" w:sz="6" w:space="0" w:color="000001"/>
               <w:left w:val="single" w:sz="6" w:space="0" w:color="000001"/>
@@ -1131,7 +1143,7 @@
         </w:trPr>
         <w:tc>
           <w:tcPr>
-            <w:tcW w:w="2251" w:type="dxa"/>
+            <w:tcW w:w="1518" w:type="dxa"/>
             <w:tcBorders>
               <w:top w:val="single" w:sz="6" w:space="0" w:color="000001"/>
               <w:left w:val="single" w:sz="12" w:space="0" w:color="000001"/>
@@ -1145,47 +1157,51 @@
           </w:tcPr>
           <w:p>
             <w:pPr>
-              <w:rPr>
-                <w:rFonts w:ascii="Calibri" w:eastAsia="Calibri" w:hAnsi="Calibri" w:cs="Calibri"/>
-                <w:b/>
-                <w:sz w:val="20"/>
-                <w:szCs w:val="20"/>
-              </w:rPr>
-            </w:pPr>
-          </w:p>
-          <w:p>
-            <w:pPr>
-              <w:rPr>
-                <w:rFonts w:ascii="Calibri" w:eastAsia="Calibri" w:hAnsi="Calibri" w:cs="Calibri"/>
-                <w:b/>
-                <w:sz w:val="20"/>
-                <w:szCs w:val="20"/>
-              </w:rPr>
-            </w:pPr>
-            <w:r>
-              <w:rPr>
-                <w:rFonts w:ascii="Calibri" w:eastAsia="Calibri" w:hAnsi="Calibri" w:cs="Calibri"/>
-                <w:b/>
-                <w:sz w:val="20"/>
-                <w:szCs w:val="20"/>
+              <w:ind w:right="-179"/>
+              <w:rPr>
+                <w:rFonts w:asciiTheme="majorHAnsi" w:eastAsia="Times New Roman" w:hAnsiTheme="majorHAnsi"/>
+                <w:b/>
+                <w:color w:val="auto"/>
+                <w:kern w:val="32"/>
+                <w:sz w:val="20"/>
+                <w:szCs w:val="20"/>
+                <w:shd w:val="clear" w:color="auto" w:fill="auto"/>
+                <w:lang w:eastAsia="en-US" w:bidi="ar-SA"/>
+              </w:rPr>
+            </w:pPr>
+            <w:r>
+              <w:rPr>
+                <w:rFonts w:asciiTheme="majorHAnsi" w:eastAsia="Times New Roman" w:hAnsiTheme="majorHAnsi"/>
+                <w:b/>
+                <w:color w:val="auto"/>
+                <w:kern w:val="32"/>
+                <w:sz w:val="20"/>
+                <w:szCs w:val="20"/>
+                <w:shd w:val="clear" w:color="auto" w:fill="auto"/>
+                <w:lang w:eastAsia="en-US" w:bidi="ar-SA"/>
               </w:rPr>
               <w:t>Bibliografía Referenciada</w:t>
             </w:r>
           </w:p>
           <w:p>
             <w:pPr>
-              <w:rPr>
-                <w:rFonts w:ascii="Calibri" w:eastAsia="Calibri" w:hAnsi="Calibri" w:cs="Calibri"/>
-                <w:b/>
-                <w:sz w:val="20"/>
-                <w:szCs w:val="20"/>
-              </w:rPr>
-            </w:pPr>
-          </w:p>
-        </w:tc>
-        <w:tc>
-          <w:tcPr>
-            <w:tcW w:w="3254" w:type="dxa"/>
+              <w:ind w:right="-179"/>
+              <w:rPr>
+                <w:rFonts w:asciiTheme="majorHAnsi" w:eastAsia="Times New Roman" w:hAnsiTheme="majorHAnsi"/>
+                <w:b/>
+                <w:color w:val="auto"/>
+                <w:kern w:val="32"/>
+                <w:sz w:val="20"/>
+                <w:szCs w:val="20"/>
+                <w:shd w:val="clear" w:color="auto" w:fill="auto"/>
+                <w:lang w:eastAsia="en-US" w:bidi="ar-SA"/>
+              </w:rPr>
+            </w:pPr>
+          </w:p>
+        </w:tc>
+        <w:tc>
+          <w:tcPr>
+            <w:tcW w:w="4241" w:type="dxa"/>
             <w:tcBorders>
               <w:top w:val="single" w:sz="6" w:space="0" w:color="000001"/>
               <w:left w:val="single" w:sz="6" w:space="0" w:color="000001"/>
@@ -1241,7 +1257,7 @@
         </w:tc>
         <w:tc>
           <w:tcPr>
-            <w:tcW w:w="2070" w:type="dxa"/>
+            <w:tcW w:w="2905" w:type="dxa"/>
             <w:tcBorders>
               <w:top w:val="single" w:sz="6" w:space="0" w:color="000001"/>
               <w:left w:val="single" w:sz="6" w:space="0" w:color="000001"/>
@@ -1272,7 +1288,7 @@
         </w:tc>
         <w:tc>
           <w:tcPr>
-            <w:tcW w:w="1447" w:type="dxa"/>
+            <w:tcW w:w="1089" w:type="dxa"/>
             <w:tcBorders>
               <w:top w:val="single" w:sz="6" w:space="0" w:color="000001"/>
               <w:left w:val="single" w:sz="6" w:space="0" w:color="000001"/>
@@ -1310,54 +1326,55 @@
         </w:trPr>
         <w:tc>
           <w:tcPr>
-            <w:tcW w:w="2251" w:type="dxa"/>
+            <w:tcW w:w="1518" w:type="dxa"/>
             <w:tcBorders>
               <w:top w:val="single" w:sz="6" w:space="0" w:color="000001"/>
               <w:left w:val="single" w:sz="12" w:space="0" w:color="000001"/>
               <w:bottom w:val="single" w:sz="8" w:space="0" w:color="000001"/>
               <w:right w:val="single" w:sz="8" w:space="0" w:color="000001"/>
             </w:tcBorders>
-            <w:shd w:val="clear" w:color="auto" w:fill="F3F3F3"/>
+            <w:shd w:val="clear" w:color="auto" w:fill="F2F2F2" w:themeFill="background1" w:themeFillShade="F2"/>
             <w:tcMar>
               <w:left w:w="85" w:type="dxa"/>
             </w:tcMar>
           </w:tcPr>
           <w:p>
             <w:pPr>
-              <w:rPr>
-                <w:rFonts w:ascii="Calibri" w:eastAsia="Calibri" w:hAnsi="Calibri" w:cs="Calibri"/>
-                <w:b/>
-                <w:sz w:val="20"/>
-                <w:szCs w:val="20"/>
-              </w:rPr>
-            </w:pPr>
-          </w:p>
-          <w:p>
-            <w:pPr>
-              <w:rPr>
-                <w:rFonts w:ascii="Calibri" w:eastAsia="Calibri" w:hAnsi="Calibri" w:cs="Calibri"/>
-                <w:b/>
-                <w:sz w:val="20"/>
-                <w:szCs w:val="20"/>
-              </w:rPr>
-            </w:pPr>
-            <w:proofErr w:type="spellStart"/>
-            <w:r>
-              <w:rPr>
-                <w:rFonts w:ascii="Calibri" w:eastAsia="Calibri" w:hAnsi="Calibri" w:cs="Calibri"/>
-                <w:b/>
-                <w:sz w:val="20"/>
-                <w:szCs w:val="20"/>
-              </w:rPr>
-              <w:t>Guia</w:t>
-            </w:r>
-            <w:proofErr w:type="spellEnd"/>
-            <w:r>
-              <w:rPr>
-                <w:rFonts w:ascii="Calibri" w:eastAsia="Calibri" w:hAnsi="Calibri" w:cs="Calibri"/>
-                <w:b/>
-                <w:sz w:val="20"/>
-                <w:szCs w:val="20"/>
+              <w:ind w:right="-179"/>
+              <w:rPr>
+                <w:rFonts w:asciiTheme="majorHAnsi" w:eastAsia="Times New Roman" w:hAnsiTheme="majorHAnsi"/>
+                <w:b/>
+                <w:color w:val="auto"/>
+                <w:kern w:val="32"/>
+                <w:sz w:val="20"/>
+                <w:szCs w:val="20"/>
+                <w:shd w:val="clear" w:color="auto" w:fill="auto"/>
+                <w:lang w:eastAsia="en-US" w:bidi="ar-SA"/>
+              </w:rPr>
+            </w:pPr>
+            <w:r>
+              <w:rPr>
+                <w:rFonts w:asciiTheme="majorHAnsi" w:eastAsia="Times New Roman" w:hAnsiTheme="majorHAnsi"/>
+                <w:b/>
+                <w:color w:val="auto"/>
+                <w:kern w:val="32"/>
+                <w:sz w:val="20"/>
+                <w:szCs w:val="20"/>
+                <w:shd w:val="clear" w:color="auto" w:fill="auto"/>
+                <w:lang w:eastAsia="en-US" w:bidi="ar-SA"/>
+              </w:rPr>
+              <w:t>Guía</w:t>
+            </w:r>
+            <w:r>
+              <w:rPr>
+                <w:rFonts w:asciiTheme="majorHAnsi" w:eastAsia="Times New Roman" w:hAnsiTheme="majorHAnsi"/>
+                <w:b/>
+                <w:color w:val="auto"/>
+                <w:kern w:val="32"/>
+                <w:sz w:val="20"/>
+                <w:szCs w:val="20"/>
+                <w:shd w:val="clear" w:color="auto" w:fill="auto"/>
+                <w:lang w:eastAsia="en-US" w:bidi="ar-SA"/>
               </w:rPr>
               <w:t xml:space="preserve"> de Trabajos Prácticos Evaluables  </w:t>
             </w:r>
@@ -1365,7 +1382,7 @@
         </w:tc>
         <w:tc>
           <w:tcPr>
-            <w:tcW w:w="3254" w:type="dxa"/>
+            <w:tcW w:w="4241" w:type="dxa"/>
             <w:tcBorders>
               <w:top w:val="single" w:sz="6" w:space="0" w:color="000001"/>
               <w:left w:val="single" w:sz="6" w:space="0" w:color="000001"/>
@@ -1413,7 +1430,7 @@
         </w:tc>
         <w:tc>
           <w:tcPr>
-            <w:tcW w:w="2070" w:type="dxa"/>
+            <w:tcW w:w="2905" w:type="dxa"/>
             <w:tcBorders>
               <w:top w:val="single" w:sz="6" w:space="0" w:color="000001"/>
               <w:left w:val="single" w:sz="6" w:space="0" w:color="000001"/>
@@ -1444,7 +1461,7 @@
         </w:tc>
         <w:tc>
           <w:tcPr>
-            <w:tcW w:w="1447" w:type="dxa"/>
+            <w:tcW w:w="1089" w:type="dxa"/>
             <w:tcBorders>
               <w:top w:val="single" w:sz="6" w:space="0" w:color="000001"/>
               <w:left w:val="single" w:sz="6" w:space="0" w:color="000001"/>
@@ -1482,61 +1499,65 @@
         </w:trPr>
         <w:tc>
           <w:tcPr>
-            <w:tcW w:w="2251" w:type="dxa"/>
+            <w:tcW w:w="1518" w:type="dxa"/>
             <w:tcBorders>
               <w:top w:val="single" w:sz="6" w:space="0" w:color="000001"/>
               <w:left w:val="single" w:sz="12" w:space="0" w:color="000001"/>
               <w:bottom w:val="single" w:sz="8" w:space="0" w:color="000001"/>
               <w:right w:val="single" w:sz="8" w:space="0" w:color="000001"/>
             </w:tcBorders>
-            <w:shd w:val="clear" w:color="auto" w:fill="F3F3F3"/>
+            <w:shd w:val="clear" w:color="auto" w:fill="F2F2F2" w:themeFill="background1" w:themeFillShade="F2"/>
             <w:tcMar>
               <w:left w:w="85" w:type="dxa"/>
             </w:tcMar>
           </w:tcPr>
           <w:p>
             <w:pPr>
-              <w:rPr>
-                <w:rFonts w:ascii="Calibri" w:eastAsia="Calibri" w:hAnsi="Calibri" w:cs="Calibri"/>
-                <w:b/>
-                <w:sz w:val="20"/>
-                <w:szCs w:val="20"/>
-              </w:rPr>
-            </w:pPr>
-          </w:p>
-          <w:p>
-            <w:pPr>
-              <w:rPr>
-                <w:rFonts w:ascii="Calibri" w:eastAsia="Calibri" w:hAnsi="Calibri" w:cs="Calibri"/>
-                <w:b/>
-                <w:sz w:val="20"/>
-                <w:szCs w:val="20"/>
-              </w:rPr>
-            </w:pPr>
-            <w:r>
-              <w:rPr>
-                <w:rFonts w:ascii="Calibri" w:eastAsia="Calibri" w:hAnsi="Calibri" w:cs="Calibri"/>
-                <w:b/>
-                <w:sz w:val="20"/>
-                <w:szCs w:val="20"/>
+              <w:ind w:right="-179"/>
+              <w:rPr>
+                <w:rFonts w:asciiTheme="majorHAnsi" w:eastAsia="Times New Roman" w:hAnsiTheme="majorHAnsi"/>
+                <w:b/>
+                <w:color w:val="auto"/>
+                <w:kern w:val="32"/>
+                <w:sz w:val="20"/>
+                <w:szCs w:val="20"/>
+                <w:shd w:val="clear" w:color="auto" w:fill="auto"/>
+                <w:lang w:eastAsia="en-US" w:bidi="ar-SA"/>
+              </w:rPr>
+            </w:pPr>
+            <w:r>
+              <w:rPr>
+                <w:rFonts w:asciiTheme="majorHAnsi" w:eastAsia="Times New Roman" w:hAnsiTheme="majorHAnsi"/>
+                <w:b/>
+                <w:color w:val="auto"/>
+                <w:kern w:val="32"/>
+                <w:sz w:val="20"/>
+                <w:szCs w:val="20"/>
+                <w:shd w:val="clear" w:color="auto" w:fill="auto"/>
+                <w:lang w:eastAsia="en-US" w:bidi="ar-SA"/>
               </w:rPr>
               <w:t>Trabajos Prácticos (Entregables)</w:t>
             </w:r>
           </w:p>
           <w:p>
             <w:pPr>
-              <w:rPr>
-                <w:rFonts w:ascii="Calibri" w:eastAsia="Calibri" w:hAnsi="Calibri" w:cs="Calibri"/>
-                <w:b/>
-                <w:sz w:val="20"/>
-                <w:szCs w:val="20"/>
-              </w:rPr>
-            </w:pPr>
-          </w:p>
-        </w:tc>
-        <w:tc>
-          <w:tcPr>
-            <w:tcW w:w="3254" w:type="dxa"/>
+              <w:ind w:right="-179"/>
+              <w:rPr>
+                <w:rFonts w:asciiTheme="majorHAnsi" w:eastAsia="Times New Roman" w:hAnsiTheme="majorHAnsi"/>
+                <w:b/>
+                <w:color w:val="auto"/>
+                <w:kern w:val="32"/>
+                <w:sz w:val="20"/>
+                <w:szCs w:val="20"/>
+                <w:shd w:val="clear" w:color="auto" w:fill="auto"/>
+                <w:lang w:eastAsia="en-US" w:bidi="ar-SA"/>
+              </w:rPr>
+            </w:pPr>
+          </w:p>
+        </w:tc>
+        <w:tc>
+          <w:tcPr>
+            <w:tcW w:w="4241" w:type="dxa"/>
             <w:tcBorders>
               <w:top w:val="single" w:sz="6" w:space="0" w:color="000001"/>
               <w:left w:val="single" w:sz="6" w:space="0" w:color="000001"/>
@@ -1562,7 +1583,15 @@
                 <w:sz w:val="20"/>
                 <w:szCs w:val="20"/>
               </w:rPr>
-              <w:t>ISW_TP_&lt;NRO&gt;.</w:t>
+              <w:t>ISW_TP_&lt;NN</w:t>
+            </w:r>
+            <w:r>
+              <w:rPr>
+                <w:rFonts w:ascii="Calibri" w:eastAsia="Calibri" w:hAnsi="Calibri" w:cs="Calibri"/>
+                <w:sz w:val="20"/>
+                <w:szCs w:val="20"/>
+              </w:rPr>
+              <w:t>&gt;.</w:t>
             </w:r>
             <w:proofErr w:type="spellStart"/>
             <w:r>
@@ -1578,7 +1607,7 @@
         </w:tc>
         <w:tc>
           <w:tcPr>
-            <w:tcW w:w="2070" w:type="dxa"/>
+            <w:tcW w:w="2905" w:type="dxa"/>
             <w:tcBorders>
               <w:top w:val="single" w:sz="6" w:space="0" w:color="000001"/>
               <w:left w:val="single" w:sz="6" w:space="0" w:color="000001"/>
@@ -1609,7 +1638,7 @@
         </w:tc>
         <w:tc>
           <w:tcPr>
-            <w:tcW w:w="1447" w:type="dxa"/>
+            <w:tcW w:w="1089" w:type="dxa"/>
             <w:tcBorders>
               <w:top w:val="single" w:sz="6" w:space="0" w:color="000001"/>
               <w:left w:val="single" w:sz="6" w:space="0" w:color="000001"/>
@@ -1647,41 +1676,96 @@
         </w:trPr>
         <w:tc>
           <w:tcPr>
-            <w:tcW w:w="2251" w:type="dxa"/>
+            <w:tcW w:w="1518" w:type="dxa"/>
             <w:tcBorders>
               <w:top w:val="single" w:sz="6" w:space="0" w:color="000001"/>
               <w:left w:val="single" w:sz="12" w:space="0" w:color="000001"/>
               <w:bottom w:val="single" w:sz="8" w:space="0" w:color="000001"/>
               <w:right w:val="single" w:sz="8" w:space="0" w:color="000001"/>
             </w:tcBorders>
-            <w:shd w:val="clear" w:color="auto" w:fill="F3F3F3"/>
+            <w:shd w:val="clear" w:color="auto" w:fill="F2F2F2" w:themeFill="background1" w:themeFillShade="F2"/>
             <w:tcMar>
               <w:left w:w="85" w:type="dxa"/>
             </w:tcMar>
           </w:tcPr>
           <w:p>
             <w:pPr>
-              <w:rPr>
-                <w:rFonts w:ascii="Calibri" w:eastAsia="Calibri" w:hAnsi="Calibri" w:cs="Calibri"/>
-                <w:b/>
-                <w:sz w:val="20"/>
-                <w:szCs w:val="20"/>
-              </w:rPr>
-            </w:pPr>
-            <w:r>
-              <w:rPr>
-                <w:rFonts w:ascii="Calibri" w:eastAsia="Calibri" w:hAnsi="Calibri" w:cs="Calibri"/>
-                <w:b/>
-                <w:sz w:val="20"/>
-                <w:szCs w:val="20"/>
+              <w:ind w:right="-179"/>
+              <w:rPr>
+                <w:rFonts w:asciiTheme="majorHAnsi" w:eastAsia="Times New Roman" w:hAnsiTheme="majorHAnsi"/>
+                <w:b/>
+                <w:color w:val="auto"/>
+                <w:kern w:val="32"/>
+                <w:sz w:val="20"/>
+                <w:szCs w:val="20"/>
+                <w:shd w:val="clear" w:color="auto" w:fill="auto"/>
+                <w:lang w:eastAsia="en-US" w:bidi="ar-SA"/>
+              </w:rPr>
+            </w:pPr>
+            <w:r>
+              <w:rPr>
+                <w:rFonts w:asciiTheme="majorHAnsi" w:eastAsia="Times New Roman" w:hAnsiTheme="majorHAnsi"/>
+                <w:b/>
+                <w:color w:val="auto"/>
+                <w:kern w:val="32"/>
+                <w:sz w:val="20"/>
+                <w:szCs w:val="20"/>
+                <w:shd w:val="clear" w:color="auto" w:fill="auto"/>
+                <w:lang w:eastAsia="en-US" w:bidi="ar-SA"/>
               </w:rPr>
               <w:t>Audios de Clase</w:t>
             </w:r>
           </w:p>
-        </w:tc>
-        <w:tc>
-          <w:tcPr>
-            <w:tcW w:w="3254" w:type="dxa"/>
+          <w:p>
+            <w:pPr>
+              <w:ind w:right="-179"/>
+              <w:rPr>
+                <w:rFonts w:asciiTheme="majorHAnsi" w:eastAsia="Times New Roman" w:hAnsiTheme="majorHAnsi"/>
+                <w:b/>
+                <w:color w:val="auto"/>
+                <w:kern w:val="32"/>
+                <w:sz w:val="20"/>
+                <w:szCs w:val="20"/>
+                <w:shd w:val="clear" w:color="auto" w:fill="auto"/>
+                <w:lang w:eastAsia="en-US" w:bidi="ar-SA"/>
+              </w:rPr>
+            </w:pPr>
+          </w:p>
+          <w:p>
+            <w:pPr>
+              <w:ind w:right="-179"/>
+              <w:rPr>
+                <w:rFonts w:asciiTheme="majorHAnsi" w:eastAsia="Times New Roman" w:hAnsiTheme="majorHAnsi"/>
+                <w:b/>
+                <w:color w:val="auto"/>
+                <w:kern w:val="32"/>
+                <w:sz w:val="20"/>
+                <w:szCs w:val="20"/>
+                <w:shd w:val="clear" w:color="auto" w:fill="auto"/>
+                <w:lang w:eastAsia="en-US" w:bidi="ar-SA"/>
+              </w:rPr>
+            </w:pPr>
+          </w:p>
+          <w:p>
+            <w:pPr>
+              <w:ind w:right="-179"/>
+              <w:jc w:val="center"/>
+              <w:rPr>
+                <w:rFonts w:asciiTheme="majorHAnsi" w:eastAsia="Times New Roman" w:hAnsiTheme="majorHAnsi"/>
+                <w:b/>
+                <w:color w:val="auto"/>
+                <w:kern w:val="32"/>
+                <w:sz w:val="20"/>
+                <w:szCs w:val="20"/>
+                <w:shd w:val="clear" w:color="auto" w:fill="auto"/>
+                <w:lang w:eastAsia="en-US" w:bidi="ar-SA"/>
+              </w:rPr>
+            </w:pPr>
+          </w:p>
+        </w:tc>
+        <w:tc>
+          <w:tcPr>
+            <w:tcW w:w="4241" w:type="dxa"/>
             <w:tcBorders>
               <w:top w:val="single" w:sz="6" w:space="0" w:color="000001"/>
               <w:left w:val="single" w:sz="6" w:space="0" w:color="000001"/>
@@ -1700,13 +1784,45 @@
                 <w:sz w:val="20"/>
                 <w:szCs w:val="20"/>
               </w:rPr>
-              <w:t>ISW_AU_&lt;MMDD&gt;_&lt;TEMA&gt;.mp4</w:t>
-            </w:r>
-          </w:p>
-        </w:tc>
-        <w:tc>
-          <w:tcPr>
-            <w:tcW w:w="2070" w:type="dxa"/>
+              <w:t>ISW_AU_&lt;MMDD&gt;_&lt;TEMA&gt;</w:t>
+            </w:r>
+            <w:r>
+              <w:rPr>
+                <w:rFonts w:ascii="Calibri" w:eastAsia="Calibri" w:hAnsi="Calibri" w:cs="Calibri"/>
+                <w:sz w:val="20"/>
+                <w:szCs w:val="20"/>
+              </w:rPr>
+              <w:t>_</w:t>
+            </w:r>
+            <w:r>
+              <w:rPr>
+                <w:rFonts w:ascii="Calibri" w:eastAsia="Calibri" w:hAnsi="Calibri" w:cs="Calibri"/>
+                <w:sz w:val="20"/>
+                <w:szCs w:val="20"/>
+              </w:rPr>
+              <w:t>&lt;NN&gt;</w:t>
+            </w:r>
+            <w:r>
+              <w:rPr>
+                <w:rFonts w:ascii="Calibri" w:eastAsia="Calibri" w:hAnsi="Calibri" w:cs="Calibri"/>
+                <w:sz w:val="20"/>
+                <w:szCs w:val="20"/>
+              </w:rPr>
+              <w:t>.m</w:t>
+            </w:r>
+            <w:r>
+              <w:rPr>
+                <w:rFonts w:ascii="Calibri" w:eastAsia="Calibri" w:hAnsi="Calibri" w:cs="Calibri"/>
+                <w:sz w:val="20"/>
+                <w:szCs w:val="20"/>
+              </w:rPr>
+              <w:t>4a</w:t>
+            </w:r>
+          </w:p>
+        </w:tc>
+        <w:tc>
+          <w:tcPr>
+            <w:tcW w:w="2905" w:type="dxa"/>
             <w:tcBorders>
               <w:top w:val="single" w:sz="6" w:space="0" w:color="000001"/>
               <w:left w:val="single" w:sz="6" w:space="0" w:color="000001"/>
@@ -1737,7 +1853,7 @@
         </w:tc>
         <w:tc>
           <w:tcPr>
-            <w:tcW w:w="1447" w:type="dxa"/>
+            <w:tcW w:w="1089" w:type="dxa"/>
             <w:tcBorders>
               <w:top w:val="single" w:sz="6" w:space="0" w:color="000001"/>
               <w:left w:val="single" w:sz="6" w:space="0" w:color="000001"/>
@@ -1775,33 +1891,42 @@
         </w:trPr>
         <w:tc>
           <w:tcPr>
-            <w:tcW w:w="2251" w:type="dxa"/>
+            <w:tcW w:w="1518" w:type="dxa"/>
             <w:tcBorders>
               <w:top w:val="single" w:sz="6" w:space="0" w:color="000001"/>
               <w:left w:val="single" w:sz="12" w:space="0" w:color="000001"/>
               <w:bottom w:val="single" w:sz="8" w:space="0" w:color="000001"/>
               <w:right w:val="single" w:sz="8" w:space="0" w:color="000001"/>
             </w:tcBorders>
-            <w:shd w:val="clear" w:color="auto" w:fill="F3F3F3"/>
+            <w:shd w:val="clear" w:color="auto" w:fill="F2F2F2" w:themeFill="background1" w:themeFillShade="F2"/>
             <w:tcMar>
               <w:left w:w="85" w:type="dxa"/>
             </w:tcMar>
           </w:tcPr>
           <w:p>
             <w:pPr>
-              <w:rPr>
-                <w:rFonts w:ascii="Calibri" w:eastAsia="Calibri" w:hAnsi="Calibri" w:cs="Calibri"/>
-                <w:b/>
-                <w:sz w:val="20"/>
-                <w:szCs w:val="20"/>
-              </w:rPr>
-            </w:pPr>
-            <w:r>
-              <w:rPr>
-                <w:rFonts w:ascii="Calibri" w:eastAsia="Calibri" w:hAnsi="Calibri" w:cs="Calibri"/>
-                <w:b/>
-                <w:sz w:val="20"/>
-                <w:szCs w:val="20"/>
+              <w:ind w:right="-179"/>
+              <w:rPr>
+                <w:rFonts w:asciiTheme="majorHAnsi" w:eastAsia="Times New Roman" w:hAnsiTheme="majorHAnsi"/>
+                <w:b/>
+                <w:color w:val="auto"/>
+                <w:kern w:val="32"/>
+                <w:sz w:val="20"/>
+                <w:szCs w:val="20"/>
+                <w:shd w:val="clear" w:color="auto" w:fill="auto"/>
+                <w:lang w:eastAsia="en-US" w:bidi="ar-SA"/>
+              </w:rPr>
+            </w:pPr>
+            <w:r>
+              <w:rPr>
+                <w:rFonts w:asciiTheme="majorHAnsi" w:eastAsia="Times New Roman" w:hAnsiTheme="majorHAnsi"/>
+                <w:b/>
+                <w:color w:val="auto"/>
+                <w:kern w:val="32"/>
+                <w:sz w:val="20"/>
+                <w:szCs w:val="20"/>
+                <w:shd w:val="clear" w:color="auto" w:fill="auto"/>
+                <w:lang w:eastAsia="en-US" w:bidi="ar-SA"/>
               </w:rPr>
               <w:t>Apuntes Tomados</w:t>
             </w:r>
@@ -1809,7 +1934,7 @@
         </w:tc>
         <w:tc>
           <w:tcPr>
-            <w:tcW w:w="3254" w:type="dxa"/>
+            <w:tcW w:w="4241" w:type="dxa"/>
             <w:tcBorders>
               <w:top w:val="single" w:sz="6" w:space="0" w:color="000001"/>
               <w:left w:val="single" w:sz="6" w:space="0" w:color="000001"/>
@@ -1837,14 +1962,30 @@
                 <w:sz w:val="20"/>
                 <w:szCs w:val="20"/>
               </w:rPr>
-              <w:t>jpg</w:t>
+              <w:t>jp</w:t>
+            </w:r>
+            <w:r>
+              <w:rPr>
+                <w:rFonts w:ascii="Calibri" w:eastAsia="Calibri" w:hAnsi="Calibri" w:cs="Calibri"/>
+                <w:sz w:val="20"/>
+                <w:szCs w:val="20"/>
+              </w:rPr>
+              <w:t>e</w:t>
+            </w:r>
+            <w:r>
+              <w:rPr>
+                <w:rFonts w:ascii="Calibri" w:eastAsia="Calibri" w:hAnsi="Calibri" w:cs="Calibri"/>
+                <w:sz w:val="20"/>
+                <w:szCs w:val="20"/>
+              </w:rPr>
+              <w:t>g</w:t>
             </w:r>
             <w:proofErr w:type="spellEnd"/>
           </w:p>
         </w:tc>
         <w:tc>
           <w:tcPr>
-            <w:tcW w:w="2070" w:type="dxa"/>
+            <w:tcW w:w="2905" w:type="dxa"/>
             <w:tcBorders>
               <w:top w:val="single" w:sz="6" w:space="0" w:color="000001"/>
               <w:left w:val="single" w:sz="6" w:space="0" w:color="000001"/>
@@ -1875,7 +2016,7 @@
         </w:tc>
         <w:tc>
           <w:tcPr>
-            <w:tcW w:w="1447" w:type="dxa"/>
+            <w:tcW w:w="1089" w:type="dxa"/>
             <w:tcBorders>
               <w:top w:val="single" w:sz="6" w:space="0" w:color="000001"/>
               <w:left w:val="single" w:sz="6" w:space="0" w:color="000001"/>
@@ -1913,7 +2054,7 @@
         </w:trPr>
         <w:tc>
           <w:tcPr>
-            <w:tcW w:w="2251" w:type="dxa"/>
+            <w:tcW w:w="1518" w:type="dxa"/>
             <w:tcBorders>
               <w:top w:val="single" w:sz="6" w:space="0" w:color="000001"/>
               <w:left w:val="single" w:sz="12" w:space="0" w:color="000001"/>
@@ -1927,31 +2068,42 @@
           </w:tcPr>
           <w:p>
             <w:pPr>
-              <w:rPr>
-                <w:rFonts w:ascii="Calibri" w:eastAsia="Calibri" w:hAnsi="Calibri" w:cs="Calibri"/>
-                <w:b/>
-                <w:sz w:val="20"/>
-                <w:szCs w:val="20"/>
-              </w:rPr>
-            </w:pPr>
-            <w:proofErr w:type="spellStart"/>
-            <w:r>
-              <w:rPr>
-                <w:rFonts w:ascii="Calibri" w:eastAsia="Calibri" w:hAnsi="Calibri" w:cs="Calibri"/>
-                <w:b/>
-                <w:sz w:val="20"/>
-                <w:szCs w:val="20"/>
+              <w:ind w:right="-179"/>
+              <w:rPr>
+                <w:rFonts w:asciiTheme="majorHAnsi" w:eastAsia="Times New Roman" w:hAnsiTheme="majorHAnsi"/>
+                <w:b/>
+                <w:color w:val="auto"/>
+                <w:kern w:val="32"/>
+                <w:sz w:val="20"/>
+                <w:szCs w:val="20"/>
+                <w:shd w:val="clear" w:color="auto" w:fill="auto"/>
+                <w:lang w:eastAsia="en-US" w:bidi="ar-SA"/>
+              </w:rPr>
+            </w:pPr>
+            <w:r>
+              <w:rPr>
+                <w:rFonts w:asciiTheme="majorHAnsi" w:eastAsia="Times New Roman" w:hAnsiTheme="majorHAnsi"/>
+                <w:b/>
+                <w:color w:val="auto"/>
+                <w:kern w:val="32"/>
+                <w:sz w:val="20"/>
+                <w:szCs w:val="20"/>
+                <w:shd w:val="clear" w:color="auto" w:fill="auto"/>
+                <w:lang w:eastAsia="en-US" w:bidi="ar-SA"/>
               </w:rPr>
               <w:lastRenderedPageBreak/>
-              <w:t>Guia</w:t>
-            </w:r>
-            <w:proofErr w:type="spellEnd"/>
-            <w:r>
-              <w:rPr>
-                <w:rFonts w:ascii="Calibri" w:eastAsia="Calibri" w:hAnsi="Calibri" w:cs="Calibri"/>
-                <w:b/>
-                <w:sz w:val="20"/>
-                <w:szCs w:val="20"/>
+              <w:t>Guía</w:t>
+            </w:r>
+            <w:r>
+              <w:rPr>
+                <w:rFonts w:asciiTheme="majorHAnsi" w:eastAsia="Times New Roman" w:hAnsiTheme="majorHAnsi"/>
+                <w:b/>
+                <w:color w:val="auto"/>
+                <w:kern w:val="32"/>
+                <w:sz w:val="20"/>
+                <w:szCs w:val="20"/>
+                <w:shd w:val="clear" w:color="auto" w:fill="auto"/>
+                <w:lang w:eastAsia="en-US" w:bidi="ar-SA"/>
               </w:rPr>
               <w:t xml:space="preserve"> Ejercicios Resueltos</w:t>
             </w:r>
@@ -1959,7 +2111,7 @@
         </w:tc>
         <w:tc>
           <w:tcPr>
-            <w:tcW w:w="3254" w:type="dxa"/>
+            <w:tcW w:w="4241" w:type="dxa"/>
             <w:tcBorders>
               <w:top w:val="single" w:sz="6" w:space="0" w:color="000001"/>
               <w:left w:val="single" w:sz="6" w:space="0" w:color="000001"/>
@@ -1991,7 +2143,7 @@
         </w:tc>
         <w:tc>
           <w:tcPr>
-            <w:tcW w:w="2070" w:type="dxa"/>
+            <w:tcW w:w="2905" w:type="dxa"/>
             <w:tcBorders>
               <w:top w:val="single" w:sz="6" w:space="0" w:color="000001"/>
               <w:left w:val="single" w:sz="6" w:space="0" w:color="000001"/>
@@ -2022,7 +2174,7 @@
         </w:tc>
         <w:tc>
           <w:tcPr>
-            <w:tcW w:w="1447" w:type="dxa"/>
+            <w:tcW w:w="1089" w:type="dxa"/>
             <w:tcBorders>
               <w:top w:val="single" w:sz="6" w:space="0" w:color="000001"/>
               <w:left w:val="single" w:sz="6" w:space="0" w:color="000001"/>
@@ -2060,7 +2212,7 @@
         </w:trPr>
         <w:tc>
           <w:tcPr>
-            <w:tcW w:w="2251" w:type="dxa"/>
+            <w:tcW w:w="1518" w:type="dxa"/>
             <w:tcBorders>
               <w:top w:val="single" w:sz="6" w:space="0" w:color="000001"/>
               <w:left w:val="single" w:sz="12" w:space="0" w:color="000001"/>
@@ -2074,19 +2226,28 @@
           </w:tcPr>
           <w:p>
             <w:pPr>
-              <w:rPr>
-                <w:rFonts w:ascii="Calibri" w:eastAsia="Calibri" w:hAnsi="Calibri" w:cs="Calibri"/>
-                <w:b/>
-                <w:sz w:val="20"/>
-                <w:szCs w:val="20"/>
-              </w:rPr>
-            </w:pPr>
-            <w:r>
-              <w:rPr>
-                <w:rFonts w:ascii="Calibri" w:eastAsia="Calibri" w:hAnsi="Calibri" w:cs="Calibri"/>
-                <w:b/>
-                <w:sz w:val="20"/>
-                <w:szCs w:val="20"/>
+              <w:ind w:right="-179"/>
+              <w:rPr>
+                <w:rFonts w:asciiTheme="majorHAnsi" w:eastAsia="Times New Roman" w:hAnsiTheme="majorHAnsi"/>
+                <w:b/>
+                <w:color w:val="auto"/>
+                <w:kern w:val="32"/>
+                <w:sz w:val="20"/>
+                <w:szCs w:val="20"/>
+                <w:shd w:val="clear" w:color="auto" w:fill="auto"/>
+                <w:lang w:eastAsia="en-US" w:bidi="ar-SA"/>
+              </w:rPr>
+            </w:pPr>
+            <w:r>
+              <w:rPr>
+                <w:rFonts w:asciiTheme="majorHAnsi" w:eastAsia="Times New Roman" w:hAnsiTheme="majorHAnsi"/>
+                <w:b/>
+                <w:color w:val="auto"/>
+                <w:kern w:val="32"/>
+                <w:sz w:val="20"/>
+                <w:szCs w:val="20"/>
+                <w:shd w:val="clear" w:color="auto" w:fill="auto"/>
+                <w:lang w:eastAsia="en-US" w:bidi="ar-SA"/>
               </w:rPr>
               <w:t xml:space="preserve">Presentaciones </w:t>
             </w:r>
@@ -2094,7 +2255,7 @@
         </w:tc>
         <w:tc>
           <w:tcPr>
-            <w:tcW w:w="3254" w:type="dxa"/>
+            <w:tcW w:w="4241" w:type="dxa"/>
             <w:tcBorders>
               <w:top w:val="single" w:sz="6" w:space="0" w:color="000001"/>
               <w:left w:val="single" w:sz="6" w:space="0" w:color="000001"/>
@@ -2120,7 +2281,15 @@
                 <w:sz w:val="20"/>
                 <w:szCs w:val="20"/>
               </w:rPr>
-              <w:t>ISW_PPT_&lt;TÍTULO PRESENTACIÓN&gt;.</w:t>
+              <w:t>ISW_PPT_&lt;TÍTULO</w:t>
+            </w:r>
+            <w:r>
+              <w:rPr>
+                <w:rFonts w:ascii="Calibri" w:eastAsia="Calibri" w:hAnsi="Calibri" w:cs="Calibri"/>
+                <w:sz w:val="20"/>
+                <w:szCs w:val="20"/>
+              </w:rPr>
+              <w:t>&gt;.</w:t>
             </w:r>
             <w:proofErr w:type="spellStart"/>
             <w:r>
@@ -2136,7 +2305,7 @@
         </w:tc>
         <w:tc>
           <w:tcPr>
-            <w:tcW w:w="2070" w:type="dxa"/>
+            <w:tcW w:w="2905" w:type="dxa"/>
             <w:tcBorders>
               <w:top w:val="single" w:sz="6" w:space="0" w:color="000001"/>
               <w:left w:val="single" w:sz="6" w:space="0" w:color="000001"/>
@@ -2167,7 +2336,7 @@
         </w:tc>
         <w:tc>
           <w:tcPr>
-            <w:tcW w:w="1447" w:type="dxa"/>
+            <w:tcW w:w="1089" w:type="dxa"/>
             <w:tcBorders>
               <w:top w:val="single" w:sz="6" w:space="0" w:color="000001"/>
               <w:left w:val="single" w:sz="6" w:space="0" w:color="000001"/>
@@ -2205,7 +2374,7 @@
         </w:trPr>
         <w:tc>
           <w:tcPr>
-            <w:tcW w:w="2251" w:type="dxa"/>
+            <w:tcW w:w="1518" w:type="dxa"/>
             <w:tcBorders>
               <w:top w:val="single" w:sz="6" w:space="0" w:color="000001"/>
               <w:left w:val="single" w:sz="12" w:space="0" w:color="000001"/>
@@ -2219,29 +2388,68 @@
           </w:tcPr>
           <w:p>
             <w:pPr>
-              <w:rPr>
-                <w:rFonts w:ascii="Calibri" w:eastAsia="Calibri" w:hAnsi="Calibri" w:cs="Calibri"/>
-                <w:b/>
-                <w:sz w:val="20"/>
-                <w:szCs w:val="20"/>
+              <w:ind w:right="-179"/>
+              <w:rPr>
+                <w:rFonts w:asciiTheme="majorHAnsi" w:eastAsia="Times New Roman" w:hAnsiTheme="majorHAnsi"/>
+                <w:b/>
+                <w:color w:val="auto"/>
+                <w:kern w:val="32"/>
+                <w:sz w:val="20"/>
+                <w:szCs w:val="20"/>
+                <w:shd w:val="clear" w:color="auto" w:fill="auto"/>
+                <w:lang w:eastAsia="en-US" w:bidi="ar-SA"/>
               </w:rPr>
             </w:pPr>
             <w:proofErr w:type="spellStart"/>
             <w:r>
               <w:rPr>
-                <w:rFonts w:ascii="Calibri" w:eastAsia="Calibri" w:hAnsi="Calibri" w:cs="Calibri"/>
-                <w:b/>
-                <w:sz w:val="20"/>
-                <w:szCs w:val="20"/>
+                <w:rFonts w:asciiTheme="majorHAnsi" w:eastAsia="Times New Roman" w:hAnsiTheme="majorHAnsi"/>
+                <w:b/>
+                <w:color w:val="auto"/>
+                <w:kern w:val="32"/>
+                <w:sz w:val="20"/>
+                <w:szCs w:val="20"/>
+                <w:shd w:val="clear" w:color="auto" w:fill="auto"/>
+                <w:lang w:eastAsia="en-US" w:bidi="ar-SA"/>
               </w:rPr>
               <w:t>Papers</w:t>
             </w:r>
             <w:proofErr w:type="spellEnd"/>
           </w:p>
-        </w:tc>
-        <w:tc>
-          <w:tcPr>
-            <w:tcW w:w="3254" w:type="dxa"/>
+          <w:p>
+            <w:pPr>
+              <w:ind w:right="-179"/>
+              <w:rPr>
+                <w:rFonts w:asciiTheme="majorHAnsi" w:eastAsia="Times New Roman" w:hAnsiTheme="majorHAnsi"/>
+                <w:b/>
+                <w:color w:val="auto"/>
+                <w:kern w:val="32"/>
+                <w:sz w:val="20"/>
+                <w:szCs w:val="20"/>
+                <w:shd w:val="clear" w:color="auto" w:fill="auto"/>
+                <w:lang w:eastAsia="en-US" w:bidi="ar-SA"/>
+              </w:rPr>
+            </w:pPr>
+          </w:p>
+          <w:p>
+            <w:pPr>
+              <w:ind w:right="-179"/>
+              <w:rPr>
+                <w:rFonts w:asciiTheme="majorHAnsi" w:eastAsia="Times New Roman" w:hAnsiTheme="majorHAnsi"/>
+                <w:b/>
+                <w:color w:val="auto"/>
+                <w:kern w:val="32"/>
+                <w:sz w:val="20"/>
+                <w:szCs w:val="20"/>
+                <w:shd w:val="clear" w:color="auto" w:fill="auto"/>
+                <w:lang w:eastAsia="en-US" w:bidi="ar-SA"/>
+              </w:rPr>
+            </w:pPr>
+          </w:p>
+        </w:tc>
+        <w:tc>
+          <w:tcPr>
+            <w:tcW w:w="4241" w:type="dxa"/>
             <w:tcBorders>
               <w:top w:val="single" w:sz="6" w:space="0" w:color="000001"/>
               <w:left w:val="single" w:sz="6" w:space="0" w:color="000001"/>
@@ -2267,7 +2475,15 @@
                 <w:sz w:val="20"/>
                 <w:szCs w:val="20"/>
               </w:rPr>
-              <w:t>ISW_PA_&lt;TÍTULO PAPER&gt;.</w:t>
+              <w:t>ISW_PA_&lt;TÍTULO</w:t>
+            </w:r>
+            <w:r>
+              <w:rPr>
+                <w:rFonts w:ascii="Calibri" w:eastAsia="Calibri" w:hAnsi="Calibri" w:cs="Calibri"/>
+                <w:sz w:val="20"/>
+                <w:szCs w:val="20"/>
+              </w:rPr>
+              <w:t>&gt;.</w:t>
             </w:r>
             <w:proofErr w:type="spellStart"/>
             <w:r>
@@ -2283,7 +2499,7 @@
         </w:tc>
         <w:tc>
           <w:tcPr>
-            <w:tcW w:w="2070" w:type="dxa"/>
+            <w:tcW w:w="2905" w:type="dxa"/>
             <w:tcBorders>
               <w:top w:val="single" w:sz="6" w:space="0" w:color="000001"/>
               <w:left w:val="single" w:sz="6" w:space="0" w:color="000001"/>
@@ -2322,7 +2538,7 @@
         </w:tc>
         <w:tc>
           <w:tcPr>
-            <w:tcW w:w="1447" w:type="dxa"/>
+            <w:tcW w:w="1089" w:type="dxa"/>
             <w:tcBorders>
               <w:top w:val="single" w:sz="6" w:space="0" w:color="000001"/>
               <w:left w:val="single" w:sz="6" w:space="0" w:color="000001"/>
@@ -2350,6 +2566,427 @@
                 <w:szCs w:val="20"/>
               </w:rPr>
               <w:t>Cátedra</w:t>
+            </w:r>
+          </w:p>
+        </w:tc>
+      </w:tr>
+    </w:tbl>
+    <w:p>
+      <w:pPr>
+        <w:spacing w:after="160" w:line="312" w:lineRule="auto"/>
+        <w:rPr>
+          <w:b/>
+        </w:rPr>
+      </w:pPr>
+    </w:p>
+    <w:p>
+      <w:pPr>
+        <w:spacing w:after="160" w:line="312" w:lineRule="auto"/>
+        <w:rPr>
+          <w:b/>
+        </w:rPr>
+      </w:pPr>
+      <w:r>
+        <w:rPr>
+          <w:b/>
+        </w:rPr>
+        <w:t xml:space="preserve">    </w:t>
+      </w:r>
+    </w:p>
+    <w:tbl>
+      <w:tblPr>
+        <w:tblW w:w="7016" w:type="dxa"/>
+        <w:tblInd w:w="1455" w:type="dxa"/>
+        <w:tblBorders>
+          <w:top w:val="single" w:sz="4" w:space="0" w:color="auto"/>
+          <w:left w:val="single" w:sz="4" w:space="0" w:color="auto"/>
+          <w:bottom w:val="single" w:sz="4" w:space="0" w:color="auto"/>
+          <w:right w:val="single" w:sz="4" w:space="0" w:color="auto"/>
+          <w:insideH w:val="single" w:sz="4" w:space="0" w:color="auto"/>
+          <w:insideV w:val="single" w:sz="4" w:space="0" w:color="auto"/>
+        </w:tblBorders>
+        <w:tblLayout w:type="fixed"/>
+        <w:tblCellMar>
+          <w:left w:w="70" w:type="dxa"/>
+          <w:right w:w="70" w:type="dxa"/>
+        </w:tblCellMar>
+        <w:tblLook w:val="0000"/>
+      </w:tblPr>
+      <w:tblGrid>
+        <w:gridCol w:w="2700"/>
+        <w:gridCol w:w="4316"/>
+      </w:tblGrid>
+      <w:tr>
+        <w:trPr>
+          <w:trHeight w:val="278"/>
+        </w:trPr>
+        <w:tc>
+          <w:tcPr>
+            <w:tcW w:w="2700" w:type="dxa"/>
+            <w:shd w:val="clear" w:color="auto" w:fill="CCCCCC"/>
+            <w:vAlign w:val="center"/>
+          </w:tcPr>
+          <w:p>
+            <w:pPr>
+              <w:pStyle w:val="Tabletext"/>
+              <w:spacing w:after="0" w:line="240" w:lineRule="auto"/>
+              <w:ind w:firstLine="0"/>
+              <w:jc w:val="center"/>
+              <w:rPr>
+                <w:rFonts w:ascii="Ebrima" w:hAnsi="Ebrima"/>
+                <w:b/>
+                <w:bCs w:val="0"/>
+                <w:lang w:val="es-AR"/>
+              </w:rPr>
+            </w:pPr>
+            <w:r>
+              <w:rPr>
+                <w:rFonts w:ascii="Ebrima" w:hAnsi="Ebrima"/>
+                <w:b/>
+                <w:bCs w:val="0"/>
+                <w:lang w:val="es-AR"/>
+              </w:rPr>
+              <w:t>Sigla</w:t>
+            </w:r>
+          </w:p>
+        </w:tc>
+        <w:tc>
+          <w:tcPr>
+            <w:tcW w:w="4316" w:type="dxa"/>
+            <w:shd w:val="clear" w:color="auto" w:fill="CCCCCC"/>
+            <w:vAlign w:val="center"/>
+          </w:tcPr>
+          <w:p>
+            <w:pPr>
+              <w:pStyle w:val="Tabletext"/>
+              <w:spacing w:after="0" w:line="240" w:lineRule="auto"/>
+              <w:ind w:firstLine="0"/>
+              <w:jc w:val="center"/>
+              <w:rPr>
+                <w:rFonts w:ascii="Ebrima" w:hAnsi="Ebrima"/>
+                <w:b/>
+                <w:bCs w:val="0"/>
+                <w:lang w:val="es-AR"/>
+              </w:rPr>
+            </w:pPr>
+            <w:r>
+              <w:rPr>
+                <w:rFonts w:ascii="Ebrima" w:hAnsi="Ebrima"/>
+                <w:b/>
+                <w:bCs w:val="0"/>
+                <w:lang w:val="es-AR"/>
+              </w:rPr>
+              <w:t>Significado</w:t>
+            </w:r>
+          </w:p>
+        </w:tc>
+      </w:tr>
+      <w:tr>
+        <w:trPr>
+          <w:trHeight w:val="241"/>
+        </w:trPr>
+        <w:tc>
+          <w:tcPr>
+            <w:tcW w:w="2700" w:type="dxa"/>
+            <w:vAlign w:val="center"/>
+          </w:tcPr>
+          <w:p>
+            <w:pPr>
+              <w:keepLines/>
+              <w:widowControl w:val="0"/>
+              <w:rPr>
+                <w:rFonts w:ascii="Ebrima" w:hAnsi="Ebrima"/>
+                <w:sz w:val="20"/>
+                <w:szCs w:val="20"/>
+              </w:rPr>
+            </w:pPr>
+            <w:r>
+              <w:rPr>
+                <w:rFonts w:ascii="Ebrima" w:hAnsi="Ebrima"/>
+                <w:sz w:val="20"/>
+                <w:szCs w:val="20"/>
+              </w:rPr>
+              <w:t>&lt;NN&gt;</w:t>
+            </w:r>
+          </w:p>
+        </w:tc>
+        <w:tc>
+          <w:tcPr>
+            <w:tcW w:w="4316" w:type="dxa"/>
+          </w:tcPr>
+          <w:p>
+            <w:pPr>
+              <w:pStyle w:val="Textoindependiente"/>
+              <w:keepLines/>
+              <w:widowControl w:val="0"/>
+              <w:rPr>
+                <w:rFonts w:ascii="Ebrima" w:hAnsi="Ebrima" w:cs="Arial"/>
+                <w:b w:val="0"/>
+                <w:sz w:val="20"/>
+                <w:szCs w:val="20"/>
+              </w:rPr>
+            </w:pPr>
+            <w:r>
+              <w:rPr>
+                <w:rFonts w:ascii="Ebrima" w:hAnsi="Ebrima" w:cs="Arial"/>
+                <w:b w:val="0"/>
+                <w:sz w:val="20"/>
+                <w:szCs w:val="20"/>
+              </w:rPr>
+              <w:t>Número cardinal comenzando en 01</w:t>
+            </w:r>
+            <w:r>
+              <w:rPr>
+                <w:rFonts w:ascii="Ebrima" w:hAnsi="Ebrima" w:cs="Arial"/>
+                <w:b w:val="0"/>
+                <w:sz w:val="20"/>
+                <w:szCs w:val="20"/>
+              </w:rPr>
+              <w:t>.</w:t>
+            </w:r>
+          </w:p>
+        </w:tc>
+      </w:tr>
+      <w:tr>
+        <w:trPr>
+          <w:trHeight w:val="241"/>
+        </w:trPr>
+        <w:tc>
+          <w:tcPr>
+            <w:tcW w:w="2700" w:type="dxa"/>
+            <w:vAlign w:val="center"/>
+          </w:tcPr>
+          <w:p>
+            <w:pPr>
+              <w:keepLines/>
+              <w:widowControl w:val="0"/>
+              <w:rPr>
+                <w:rFonts w:ascii="Ebrima" w:hAnsi="Ebrima"/>
+                <w:sz w:val="20"/>
+                <w:szCs w:val="20"/>
+              </w:rPr>
+            </w:pPr>
+            <w:r>
+              <w:rPr>
+                <w:rFonts w:ascii="Ebrima" w:hAnsi="Ebrima"/>
+                <w:sz w:val="20"/>
+                <w:szCs w:val="20"/>
+              </w:rPr>
+              <w:t>&lt;</w:t>
+            </w:r>
+            <w:r>
+              <w:rPr>
+                <w:rFonts w:ascii="Ebrima" w:hAnsi="Ebrima"/>
+                <w:sz w:val="20"/>
+                <w:szCs w:val="20"/>
+              </w:rPr>
+              <w:t>MMDD&gt;</w:t>
+            </w:r>
+          </w:p>
+        </w:tc>
+        <w:tc>
+          <w:tcPr>
+            <w:tcW w:w="4316" w:type="dxa"/>
+          </w:tcPr>
+          <w:p>
+            <w:pPr>
+              <w:pStyle w:val="Textoindependiente"/>
+              <w:keepLines/>
+              <w:widowControl w:val="0"/>
+              <w:rPr>
+                <w:rFonts w:ascii="Ebrima" w:hAnsi="Ebrima" w:cs="Arial"/>
+                <w:b w:val="0"/>
+                <w:sz w:val="20"/>
+                <w:szCs w:val="20"/>
+              </w:rPr>
+            </w:pPr>
+            <w:r>
+              <w:rPr>
+                <w:rFonts w:ascii="Ebrima" w:hAnsi="Ebrima" w:cs="Arial"/>
+                <w:b w:val="0"/>
+                <w:sz w:val="20"/>
+                <w:szCs w:val="20"/>
+              </w:rPr>
+              <w:t xml:space="preserve">Fecha en formato numérico </w:t>
+            </w:r>
+            <w:r>
+              <w:rPr>
+                <w:rFonts w:ascii="Ebrima" w:hAnsi="Ebrima" w:cs="Arial"/>
+                <w:b w:val="0"/>
+                <w:sz w:val="20"/>
+                <w:szCs w:val="20"/>
+              </w:rPr>
+              <w:t>(</w:t>
+            </w:r>
+            <w:proofErr w:type="spellStart"/>
+            <w:r>
+              <w:rPr>
+                <w:rFonts w:ascii="Ebrima" w:hAnsi="Ebrima" w:cs="Arial"/>
+                <w:b w:val="0"/>
+                <w:sz w:val="20"/>
+                <w:szCs w:val="20"/>
+              </w:rPr>
+              <w:t>MesDía</w:t>
+            </w:r>
+            <w:proofErr w:type="spellEnd"/>
+            <w:r>
+              <w:rPr>
+                <w:rFonts w:ascii="Ebrima" w:hAnsi="Ebrima" w:cs="Arial"/>
+                <w:b w:val="0"/>
+                <w:sz w:val="20"/>
+                <w:szCs w:val="20"/>
+              </w:rPr>
+              <w:t>).</w:t>
+            </w:r>
+          </w:p>
+        </w:tc>
+      </w:tr>
+      <w:tr>
+        <w:trPr>
+          <w:trHeight w:val="158"/>
+        </w:trPr>
+        <w:tc>
+          <w:tcPr>
+            <w:tcW w:w="2700" w:type="dxa"/>
+            <w:vAlign w:val="center"/>
+          </w:tcPr>
+          <w:p>
+            <w:pPr>
+              <w:keepLines/>
+              <w:widowControl w:val="0"/>
+              <w:rPr>
+                <w:rFonts w:ascii="Ebrima" w:hAnsi="Ebrima"/>
+                <w:sz w:val="20"/>
+                <w:szCs w:val="20"/>
+              </w:rPr>
+            </w:pPr>
+            <w:r>
+              <w:rPr>
+                <w:rFonts w:ascii="Ebrima" w:hAnsi="Ebrima"/>
+                <w:sz w:val="20"/>
+                <w:szCs w:val="20"/>
+              </w:rPr>
+              <w:t>&lt;TEMA&gt;</w:t>
+            </w:r>
+          </w:p>
+        </w:tc>
+        <w:tc>
+          <w:tcPr>
+            <w:tcW w:w="4316" w:type="dxa"/>
+          </w:tcPr>
+          <w:p>
+            <w:pPr>
+              <w:pStyle w:val="Textoindependiente"/>
+              <w:keepLines/>
+              <w:widowControl w:val="0"/>
+              <w:rPr>
+                <w:rFonts w:ascii="Ebrima" w:hAnsi="Ebrima" w:cs="Arial"/>
+                <w:b w:val="0"/>
+                <w:sz w:val="20"/>
+                <w:szCs w:val="20"/>
+              </w:rPr>
+            </w:pPr>
+            <w:r>
+              <w:rPr>
+                <w:rFonts w:ascii="Ebrima" w:hAnsi="Ebrima" w:cs="Arial"/>
+                <w:b w:val="0"/>
+                <w:sz w:val="20"/>
+                <w:szCs w:val="20"/>
+              </w:rPr>
+              <w:t>Nombre del tema desarrollado</w:t>
+            </w:r>
+          </w:p>
+        </w:tc>
+      </w:tr>
+      <w:tr>
+        <w:trPr>
+          <w:trHeight w:val="158"/>
+        </w:trPr>
+        <w:tc>
+          <w:tcPr>
+            <w:tcW w:w="2700" w:type="dxa"/>
+            <w:vAlign w:val="center"/>
+          </w:tcPr>
+          <w:p>
+            <w:pPr>
+              <w:keepLines/>
+              <w:widowControl w:val="0"/>
+              <w:rPr>
+                <w:rFonts w:ascii="Ebrima" w:hAnsi="Ebrima"/>
+                <w:sz w:val="20"/>
+                <w:szCs w:val="20"/>
+              </w:rPr>
+            </w:pPr>
+            <w:r>
+              <w:rPr>
+                <w:rFonts w:ascii="Ebrima" w:hAnsi="Ebrima"/>
+                <w:sz w:val="20"/>
+                <w:szCs w:val="20"/>
+              </w:rPr>
+              <w:t>&lt;</w:t>
+            </w:r>
+            <w:r>
+              <w:rPr>
+                <w:rFonts w:ascii="Calibri" w:eastAsia="Calibri" w:hAnsi="Calibri" w:cs="Calibri"/>
+                <w:sz w:val="20"/>
+                <w:szCs w:val="20"/>
+              </w:rPr>
+              <w:t>TÍTULO</w:t>
+            </w:r>
+            <w:r>
+              <w:rPr>
+                <w:rFonts w:ascii="Ebrima" w:hAnsi="Ebrima"/>
+                <w:sz w:val="20"/>
+                <w:szCs w:val="20"/>
+              </w:rPr>
+              <w:t>&gt;</w:t>
+            </w:r>
+          </w:p>
+        </w:tc>
+        <w:tc>
+          <w:tcPr>
+            <w:tcW w:w="4316" w:type="dxa"/>
+          </w:tcPr>
+          <w:p>
+            <w:pPr>
+              <w:pStyle w:val="Textoindependiente"/>
+              <w:keepLines/>
+              <w:widowControl w:val="0"/>
+              <w:rPr>
+                <w:rFonts w:ascii="Ebrima" w:hAnsi="Ebrima" w:cs="Arial"/>
+                <w:b w:val="0"/>
+                <w:sz w:val="20"/>
+                <w:szCs w:val="20"/>
+              </w:rPr>
+            </w:pPr>
+            <w:r>
+              <w:rPr>
+                <w:rFonts w:ascii="Ebrima" w:hAnsi="Ebrima" w:cs="Arial"/>
+                <w:b w:val="0"/>
+                <w:sz w:val="20"/>
+                <w:szCs w:val="20"/>
+              </w:rPr>
+              <w:t xml:space="preserve">Nombre de presentación o </w:t>
+            </w:r>
+            <w:proofErr w:type="spellStart"/>
+            <w:r>
+              <w:rPr>
+                <w:rFonts w:ascii="Ebrima" w:hAnsi="Ebrima" w:cs="Arial"/>
+                <w:b w:val="0"/>
+                <w:sz w:val="20"/>
+                <w:szCs w:val="20"/>
+              </w:rPr>
+              <w:t>papers</w:t>
+            </w:r>
+            <w:proofErr w:type="spellEnd"/>
+            <w:r>
+              <w:rPr>
+                <w:rFonts w:ascii="Ebrima" w:hAnsi="Ebrima" w:cs="Arial"/>
+                <w:b w:val="0"/>
+                <w:sz w:val="20"/>
+                <w:szCs w:val="20"/>
+              </w:rPr>
+              <w:t xml:space="preserve"> publicados</w:t>
             </w:r>
           </w:p>
         </w:tc>
@@ -2764,6 +3401,7 @@
     <w:lsdException w:name="caption" w:uiPriority="35" w:qFormat="1"/>
     <w:lsdException w:name="Title" w:semiHidden="0" w:uiPriority="10" w:unhideWhenUsed="0" w:qFormat="1"/>
     <w:lsdException w:name="Default Paragraph Font" w:uiPriority="1"/>
+    <w:lsdException w:name="Body Text" w:uiPriority="0"/>
     <w:lsdException w:name="Subtitle" w:semiHidden="0" w:uiPriority="11" w:unhideWhenUsed="0" w:qFormat="1"/>
     <w:lsdException w:name="Strong" w:semiHidden="0" w:uiPriority="22" w:unhideWhenUsed="0" w:qFormat="1"/>
     <w:lsdException w:name="Emphasis" w:semiHidden="0" w:uiPriority="20" w:unhideWhenUsed="0" w:qFormat="1"/>
@@ -3145,6 +3783,71 @@
       <w:shd w:val="clear" w:color="auto" w:fill="auto"/>
     </w:rPr>
   </w:style>
+  <w:style w:type="paragraph" w:styleId="Textoindependiente">
+    <w:name w:val="Body Text"/>
+    <w:basedOn w:val="Normal"/>
+    <w:link w:val="TextoindependienteCar"/>
+    <w:rsid w:val="007C7DE7"/>
+    <w:pPr>
+      <w:keepNext w:val="0"/>
+      <w:suppressAutoHyphens w:val="0"/>
+      <w:autoSpaceDE w:val="0"/>
+      <w:autoSpaceDN w:val="0"/>
+      <w:adjustRightInd w:val="0"/>
+      <w:spacing w:line="240" w:lineRule="auto"/>
+      <w:jc w:val="both"/>
+    </w:pPr>
+    <w:rPr>
+      <w:rFonts w:ascii="Verdana" w:eastAsiaTheme="minorEastAsia" w:hAnsi="Verdana" w:cstheme="minorBidi"/>
+      <w:b/>
+      <w:bCs/>
+      <w:color w:val="auto"/>
+      <w:sz w:val="21"/>
+      <w:szCs w:val="21"/>
+      <w:shd w:val="clear" w:color="auto" w:fill="auto"/>
+      <w:lang w:val="es-ES" w:eastAsia="es-ES" w:bidi="ar-SA"/>
+    </w:rPr>
+  </w:style>
+  <w:style w:type="character" w:customStyle="1" w:styleId="TextoindependienteCar">
+    <w:name w:val="Texto independiente Car"/>
+    <w:basedOn w:val="Fuentedeprrafopredeter"/>
+    <w:link w:val="Textoindependiente"/>
+    <w:rsid w:val="007C7DE7"/>
+    <w:rPr>
+      <w:rFonts w:ascii="Verdana" w:eastAsiaTheme="minorEastAsia" w:hAnsi="Verdana" w:cstheme="minorBidi"/>
+      <w:b/>
+      <w:bCs/>
+      <w:color w:val="auto"/>
+      <w:sz w:val="21"/>
+      <w:szCs w:val="21"/>
+      <w:shd w:val="clear" w:color="auto" w:fill="auto"/>
+      <w:lang w:val="es-ES" w:eastAsia="es-ES" w:bidi="ar-SA"/>
+    </w:rPr>
+  </w:style>
+  <w:style w:type="paragraph" w:customStyle="1" w:styleId="Tabletext">
+    <w:name w:val="Tabletext"/>
+    <w:basedOn w:val="Normal"/>
+    <w:rsid w:val="007C7DE7"/>
+    <w:pPr>
+      <w:keepNext w:val="0"/>
+      <w:keepLines/>
+      <w:widowControl w:val="0"/>
+      <w:suppressAutoHyphens w:val="0"/>
+      <w:spacing w:after="120" w:line="240" w:lineRule="atLeast"/>
+      <w:ind w:firstLine="431"/>
+      <w:jc w:val="both"/>
+    </w:pPr>
+    <w:rPr>
+      <w:rFonts w:ascii="Garamond" w:eastAsia="Times New Roman" w:hAnsi="Garamond"/>
+      <w:bCs/>
+      <w:color w:val="auto"/>
+      <w:kern w:val="32"/>
+      <w:sz w:val="20"/>
+      <w:szCs w:val="20"/>
+      <w:shd w:val="clear" w:color="auto" w:fill="auto"/>
+      <w:lang w:val="en-US" w:eastAsia="en-US" w:bidi="ar-SA"/>
+    </w:rPr>
+  </w:style>
 </w:styles>
 </file>
 

</xml_diff>

<commit_message>
Documentos de clases agregados y practico evaluable corregido
</commit_message>
<xml_diff>
--- a/Clase/Práctico/TP Evaluables/ISW_TP_01.docx
+++ b/Clase/Práctico/TP Evaluables/ISW_TP_01.docx
@@ -1575,13 +1575,15 @@
                 <w:rFonts w:ascii="Calibri" w:eastAsia="Calibri" w:hAnsi="Calibri" w:cs="Calibri"/>
                 <w:sz w:val="20"/>
                 <w:szCs w:val="20"/>
-              </w:rPr>
-            </w:pPr>
-            <w:r>
-              <w:rPr>
-                <w:rFonts w:ascii="Calibri" w:eastAsia="Calibri" w:hAnsi="Calibri" w:cs="Calibri"/>
-                <w:sz w:val="20"/>
-                <w:szCs w:val="20"/>
+                <w:lang w:val="en-US"/>
+              </w:rPr>
+            </w:pPr>
+            <w:r>
+              <w:rPr>
+                <w:rFonts w:ascii="Calibri" w:eastAsia="Calibri" w:hAnsi="Calibri" w:cs="Calibri"/>
+                <w:sz w:val="20"/>
+                <w:szCs w:val="20"/>
+                <w:lang w:val="en-US"/>
               </w:rPr>
               <w:t>ISW_TP_&lt;NN</w:t>
             </w:r>
@@ -1590,19 +1592,19 @@
                 <w:rFonts w:ascii="Calibri" w:eastAsia="Calibri" w:hAnsi="Calibri" w:cs="Calibri"/>
                 <w:sz w:val="20"/>
                 <w:szCs w:val="20"/>
+                <w:lang w:val="en-US"/>
               </w:rPr>
               <w:t>&gt;.</w:t>
             </w:r>
-            <w:proofErr w:type="spellStart"/>
-            <w:r>
-              <w:rPr>
-                <w:rFonts w:ascii="Calibri" w:eastAsia="Calibri" w:hAnsi="Calibri" w:cs="Calibri"/>
-                <w:sz w:val="20"/>
-                <w:szCs w:val="20"/>
-              </w:rPr>
-              <w:t>docx</w:t>
-            </w:r>
-            <w:proofErr w:type="spellEnd"/>
+            <w:r>
+              <w:rPr>
+                <w:rFonts w:ascii="Calibri" w:eastAsia="Calibri" w:hAnsi="Calibri" w:cs="Calibri"/>
+                <w:sz w:val="20"/>
+                <w:szCs w:val="20"/>
+                <w:lang w:val="en-US"/>
+              </w:rPr>
+              <w:t>&lt;EXTENSION&gt;</w:t>
+            </w:r>
           </w:p>
         </w:tc>
         <w:tc>
@@ -2571,14 +2573,6 @@
         </w:tc>
       </w:tr>
     </w:tbl>
-    <w:p>
-      <w:pPr>
-        <w:spacing w:after="160" w:line="312" w:lineRule="auto"/>
-        <w:rPr>
-          <w:b/>
-        </w:rPr>
-      </w:pPr>
-    </w:p>
     <w:p>
       <w:pPr>
         <w:spacing w:after="160" w:line="312" w:lineRule="auto"/>
@@ -2991,10 +2985,105 @@
           </w:p>
         </w:tc>
       </w:tr>
+      <w:tr>
+        <w:trPr>
+          <w:trHeight w:val="158"/>
+        </w:trPr>
+        <w:tc>
+          <w:tcPr>
+            <w:tcW w:w="2700" w:type="dxa"/>
+            <w:vAlign w:val="center"/>
+          </w:tcPr>
+          <w:p>
+            <w:pPr>
+              <w:keepLines/>
+              <w:widowControl w:val="0"/>
+              <w:rPr>
+                <w:rFonts w:ascii="Ebrima" w:hAnsi="Ebrima"/>
+                <w:sz w:val="20"/>
+                <w:szCs w:val="20"/>
+              </w:rPr>
+            </w:pPr>
+            <w:r>
+              <w:rPr>
+                <w:rFonts w:ascii="Ebrima" w:hAnsi="Ebrima"/>
+                <w:sz w:val="20"/>
+                <w:szCs w:val="20"/>
+              </w:rPr>
+              <w:t>&lt;EXTENSION&gt;</w:t>
+            </w:r>
+          </w:p>
+        </w:tc>
+        <w:tc>
+          <w:tcPr>
+            <w:tcW w:w="4316" w:type="dxa"/>
+          </w:tcPr>
+          <w:p>
+            <w:pPr>
+              <w:pStyle w:val="Textoindependiente"/>
+              <w:keepLines/>
+              <w:widowControl w:val="0"/>
+              <w:rPr>
+                <w:rFonts w:ascii="Ebrima" w:hAnsi="Ebrima" w:cs="Arial"/>
+                <w:b w:val="0"/>
+                <w:sz w:val="20"/>
+                <w:szCs w:val="20"/>
+              </w:rPr>
+            </w:pPr>
+            <w:r>
+              <w:rPr>
+                <w:rFonts w:ascii="Ebrima" w:hAnsi="Ebrima" w:cs="Arial"/>
+                <w:b w:val="0"/>
+                <w:sz w:val="20"/>
+                <w:szCs w:val="20"/>
+              </w:rPr>
+              <w:t xml:space="preserve">Puede tomar valores : </w:t>
+            </w:r>
+            <w:proofErr w:type="spellStart"/>
+            <w:r>
+              <w:rPr>
+                <w:rFonts w:ascii="Ebrima" w:hAnsi="Ebrima" w:cs="Arial"/>
+                <w:b w:val="0"/>
+                <w:sz w:val="20"/>
+                <w:szCs w:val="20"/>
+              </w:rPr>
+              <w:t>docx</w:t>
+            </w:r>
+            <w:proofErr w:type="spellEnd"/>
+            <w:r>
+              <w:rPr>
+                <w:rFonts w:ascii="Ebrima" w:hAnsi="Ebrima" w:cs="Arial"/>
+                <w:b w:val="0"/>
+                <w:sz w:val="20"/>
+                <w:szCs w:val="20"/>
+              </w:rPr>
+              <w:t xml:space="preserve"> , </w:t>
+            </w:r>
+            <w:proofErr w:type="spellStart"/>
+            <w:r>
+              <w:rPr>
+                <w:rFonts w:ascii="Ebrima" w:hAnsi="Ebrima" w:cs="Arial"/>
+                <w:b w:val="0"/>
+                <w:sz w:val="20"/>
+                <w:szCs w:val="20"/>
+              </w:rPr>
+              <w:t>xlsx</w:t>
+            </w:r>
+            <w:proofErr w:type="spellEnd"/>
+          </w:p>
+        </w:tc>
+      </w:tr>
     </w:tbl>
     <w:p>
       <w:pPr>
         <w:spacing w:after="160" w:line="312" w:lineRule="auto"/>
+        <w:rPr>
+          <w:b/>
+        </w:rPr>
+      </w:pPr>
+    </w:p>
+    <w:p>
+      <w:pPr>
         <w:rPr>
           <w:b/>
         </w:rPr>

</xml_diff>